<commit_message>
corr func, radar chart, stacked % chart
</commit_message>
<xml_diff>
--- a/lab1/lab1-report.docx
+++ b/lab1/lab1-report.docx
@@ -26,15 +26,6 @@
             <w:br/>
             <w:t>LAB 01: DATA RELATIONSHIP</w:t>
           </w:r>
-          <w:r>
-            <w:br/>
-          </w:r>
-          <w:r>
-            <w:br/>
-          </w:r>
-          <w:r>
-            <w:br/>
-          </w:r>
         </w:sdtContent>
       </w:sdt>
     </w:p>
@@ -79,15 +70,26 @@
         <w:t>476</w:t>
       </w:r>
       <w:r>
-        <w:t xml:space="preserve"> – Do Duc Duy</w:t>
+        <w:t xml:space="preserve"> – Do Duc </w:t>
       </w:r>
+      <w:proofErr w:type="spellStart"/>
+      <w:r>
+        <w:t>Duy</w:t>
+      </w:r>
+      <w:proofErr w:type="spellEnd"/>
     </w:p>
     <w:p>
       <w:pPr>
         <w:pStyle w:val="Title2"/>
       </w:pPr>
       <w:r>
-        <w:t xml:space="preserve">20127 </w:t>
+        <w:t>20127</w:t>
+      </w:r>
+      <w:r>
+        <w:t>567</w:t>
+      </w:r>
+      <w:r>
+        <w:t xml:space="preserve"> </w:t>
       </w:r>
       <w:r>
         <w:t>–</w:t>
@@ -96,7 +98,15 @@
         <w:t xml:space="preserve"> </w:t>
       </w:r>
       <w:r>
-        <w:t>Le Nguyen Binh Nam</w:t>
+        <w:t xml:space="preserve">Le Nguyen </w:t>
+      </w:r>
+      <w:proofErr w:type="spellStart"/>
+      <w:r>
+        <w:t>Binh</w:t>
+      </w:r>
+      <w:proofErr w:type="spellEnd"/>
+      <w:r>
+        <w:t xml:space="preserve"> Nam</w:t>
       </w:r>
     </w:p>
     <w:p>
@@ -104,11 +114,42 @@
         <w:pStyle w:val="Title"/>
       </w:pPr>
       <w:r>
-        <w:t>Instructor: Dr.Bui Tien Len</w:t>
+        <w:t>Instructor</w:t>
+      </w:r>
+      <w:r>
+        <w:t>s</w:t>
+      </w:r>
+      <w:r>
+        <w:t xml:space="preserve">: </w:t>
       </w:r>
     </w:p>
     <w:p>
       <w:pPr>
+        <w:pStyle w:val="Title"/>
+      </w:pPr>
+      <w:r>
+        <w:t>Dr.</w:t>
+      </w:r>
+      <w:r>
+        <w:t xml:space="preserve"> </w:t>
+      </w:r>
+      <w:r>
+        <w:t>Bui Tien Len</w:t>
+      </w:r>
+    </w:p>
+    <w:p>
+      <w:pPr>
+        <w:pStyle w:val="Title"/>
+      </w:pPr>
+      <w:r>
+        <w:t>Dr</w:t>
+      </w:r>
+      <w:r>
+        <w:t>. Le Ngoc Thanh</w:t>
+      </w:r>
+    </w:p>
+    <w:p>
+      <w:pPr>
         <w:pStyle w:val="Title2"/>
       </w:pPr>
     </w:p>
@@ -144,6 +185,11 @@
     </w:p>
     <w:sdt>
       <w:sdtPr>
+        <w:rPr>
+          <w:rFonts w:asciiTheme="minorHAnsi" w:eastAsiaTheme="minorEastAsia" w:hAnsiTheme="minorHAnsi" w:cstheme="minorBidi"/>
+          <w:b w:val="0"/>
+          <w:szCs w:val="24"/>
+        </w:rPr>
         <w:id w:val="491907261"/>
         <w:docPartObj>
           <w:docPartGallery w:val="Table of Contents"/>
@@ -152,10 +198,8 @@
       </w:sdtPr>
       <w:sdtEndPr>
         <w:rPr>
-          <w:rFonts w:asciiTheme="minorHAnsi" w:eastAsiaTheme="minorEastAsia" w:hAnsiTheme="minorHAnsi" w:cstheme="minorBidi"/>
           <w:bCs/>
           <w:noProof/>
-          <w:szCs w:val="24"/>
         </w:rPr>
       </w:sdtEndPr>
       <w:sdtContent>
@@ -781,7 +825,6 @@
       </w:pPr>
       <w:bookmarkStart w:id="0" w:name="_Toc127050741"/>
       <w:r>
-        <w:lastRenderedPageBreak/>
         <w:t>E</w:t>
       </w:r>
       <w:bookmarkEnd w:id="0"/>
@@ -1094,7 +1137,7 @@
           </w:tcPr>
           <w:p>
             <w:r>
-              <w:t>FULL  NAME</w:t>
+              <w:t>FULL NAME</w:t>
             </w:r>
           </w:p>
         </w:tc>
@@ -1226,6 +1269,9 @@
             <w:r>
               <w:t>20127</w:t>
             </w:r>
+            <w:r>
+              <w:t>567</w:t>
+            </w:r>
           </w:p>
         </w:tc>
         <w:tc>
@@ -1551,7 +1597,13 @@
         <w:pStyle w:val="Heading2"/>
       </w:pPr>
       <w:r>
-        <w:t>ATRIBUTES HANDLING</w:t>
+        <w:t>AT</w:t>
+      </w:r>
+      <w:r>
+        <w:t>T</w:t>
+      </w:r>
+      <w:r>
+        <w:t>RIBUTES HANDLING</w:t>
       </w:r>
     </w:p>
     <w:bookmarkStart w:id="3" w:name="_Toc127050744" w:displacedByCustomXml="next"/>
@@ -8661,6 +8713,7 @@
   </w:compat>
   <w:rsids>
     <w:rsidRoot w:val="00CB7EF9"/>
+    <w:rsid w:val="005405BB"/>
     <w:rsid w:val="00901B7A"/>
     <w:rsid w:val="00907CC7"/>
     <w:rsid w:val="00B629B7"/>

</xml_diff>

<commit_message>
donut % total by continents
</commit_message>
<xml_diff>
--- a/lab1/lab1-report.docx
+++ b/lab1/lab1-report.docx
@@ -70,13 +70,8 @@
         <w:t>476</w:t>
       </w:r>
       <w:r>
-        <w:t xml:space="preserve"> – Do Duc </w:t>
+        <w:t xml:space="preserve"> – Do Duc Duy</w:t>
       </w:r>
-      <w:proofErr w:type="spellStart"/>
-      <w:r>
-        <w:t>Duy</w:t>
-      </w:r>
-      <w:proofErr w:type="spellEnd"/>
     </w:p>
     <w:p>
       <w:pPr>
@@ -98,15 +93,7 @@
         <w:t xml:space="preserve"> </w:t>
       </w:r>
       <w:r>
-        <w:t xml:space="preserve">Le Nguyen </w:t>
-      </w:r>
-      <w:proofErr w:type="spellStart"/>
-      <w:r>
-        <w:t>Binh</w:t>
-      </w:r>
-      <w:proofErr w:type="spellEnd"/>
-      <w:r>
-        <w:t xml:space="preserve"> Nam</w:t>
+        <w:t>Le Nguyen Binh Nam</w:t>
       </w:r>
     </w:p>
     <w:p>
@@ -819,12 +806,14 @@
     <w:p/>
     <w:p/>
     <w:p/>
+    <w:p/>
     <w:p>
       <w:pPr>
         <w:pStyle w:val="Heading1"/>
       </w:pPr>
       <w:bookmarkStart w:id="0" w:name="_Toc127050741"/>
       <w:r>
+        <w:lastRenderedPageBreak/>
         <w:t>E</w:t>
       </w:r>
       <w:bookmarkEnd w:id="0"/>
@@ -1381,30 +1370,14 @@
         <w:t>DATA CRAWLING AND REPROCESSING</w:t>
       </w:r>
     </w:p>
-    <w:bookmarkStart w:id="2" w:name="_Toc127050743"/>
     <w:p>
       <w:pPr>
         <w:pStyle w:val="Heading3"/>
       </w:pPr>
-      <w:sdt>
-        <w:sdtPr>
-          <w:alias w:val="Heading 3:"/>
-          <w:tag w:val="Heading 3:"/>
-          <w:id w:val="1751771428"/>
-          <w:placeholder>
-            <w:docPart w:val="75E74D6D49AE43D2A854CA22BF21DCF4"/>
-          </w:placeholder>
-          <w:temporary/>
-          <w:showingPlcHdr/>
-          <w15:appearance w15:val="hidden"/>
-          <w:text/>
-        </w:sdtPr>
-        <w:sdtContent>
-          <w:r>
-            <w:t>[Heading 3]</w:t>
-          </w:r>
-        </w:sdtContent>
-      </w:sdt>
+      <w:bookmarkStart w:id="2" w:name="_Toc127050743"/>
+      <w:r>
+        <w:t>Web Crawling</w:t>
+      </w:r>
       <w:r>
         <w:t>.</w:t>
       </w:r>
@@ -1439,15 +1412,65 @@
     </w:p>
     <w:p>
       <w:pPr>
+        <w:pStyle w:val="Heading2"/>
+      </w:pPr>
+      <w:r>
+        <w:t>VISUALIZATION</w:t>
+      </w:r>
+    </w:p>
+    <w:p>
+      <w:pPr>
+        <w:pStyle w:val="Heading3"/>
+        <w:numPr>
+          <w:ilvl w:val="0"/>
+          <w:numId w:val="16"/>
+        </w:numPr>
+      </w:pPr>
+      <w:r>
+        <w:t>Scatter Chart shows Correlation between 2 attributes</w:t>
+      </w:r>
+      <w:r>
+        <w:t>.</w:t>
+      </w:r>
+    </w:p>
+    <w:p>
+      <w:pPr>
+        <w:rPr>
+          <w:b/>
+          <w:bCs/>
+        </w:rPr>
+      </w:pPr>
+      <w:sdt>
+        <w:sdtPr>
+          <w:alias w:val="Paragraph text:"/>
+          <w:tag w:val="Paragraph text:"/>
+          <w:id w:val="-1101491257"/>
+          <w:placeholder>
+            <w:docPart w:val="CAAB2F688FA2473DB806FF6FE57461F1"/>
+          </w:placeholder>
+          <w:temporary/>
+          <w:showingPlcHdr/>
+          <w15:appearance w15:val="hidden"/>
+          <w:text/>
+        </w:sdtPr>
+        <w:sdtContent>
+          <w:r>
+            <w:t>[Include a period at the end of a run-in heading.  Note that you can include consecutive paragraphs with their own headings, where appropriate.]</w:t>
+          </w:r>
+        </w:sdtContent>
+      </w:sdt>
+    </w:p>
+    <w:p>
+      <w:pPr>
         <w:pStyle w:val="Heading4"/>
       </w:pPr>
       <w:sdt>
         <w:sdtPr>
           <w:alias w:val="Heading 4:"/>
           <w:tag w:val="Heading 4:"/>
-          <w:id w:val="-685361587"/>
+          <w:id w:val="-1942211637"/>
           <w:placeholder>
-            <w:docPart w:val="DB8512634F9B4220B609B83878B82D1C"/>
+            <w:docPart w:val="0301F933642247D9AA763A533E01094B"/>
           </w:placeholder>
           <w:temporary/>
           <w:showingPlcHdr/>
@@ -1475,9 +1498,9 @@
         <w:sdtPr>
           <w:alias w:val="Paragraph text:"/>
           <w:tag w:val="Paragraph text:"/>
-          <w:id w:val="-1987159626"/>
+          <w:id w:val="1063366017"/>
           <w:placeholder>
-            <w:docPart w:val="710D74B73AF14201AC0474C9A610132D"/>
+            <w:docPart w:val="43873DACC71F49319477E17AE454F609"/>
           </w:placeholder>
           <w:temporary/>
           <w:showingPlcHdr/>
@@ -1497,9 +1520,9 @@
         <w:sdtPr>
           <w:alias w:val="Last Name, Year:"/>
           <w:tag w:val="Last Name, Year:"/>
-          <w:id w:val="74722316"/>
+          <w:id w:val="2116322261"/>
           <w:placeholder>
-            <w:docPart w:val="EBE23CE466EB4AD78203170C8E3438BF"/>
+            <w:docPart w:val="F6D8D9280A6544B5B956ED9CD103C637"/>
           </w:placeholder>
           <w:temporary/>
           <w:showingPlcHdr/>
@@ -1524,9 +1547,9 @@
         <w:sdtPr>
           <w:alias w:val="Heading 5:"/>
           <w:tag w:val="Heading 5:"/>
-          <w:id w:val="-53853956"/>
+          <w:id w:val="-703025921"/>
           <w:placeholder>
-            <w:docPart w:val="956C368E6285431B8A2A0C8D22FB86E1"/>
+            <w:docPart w:val="252AE071BDA24763B34E21CF6872C145"/>
           </w:placeholder>
           <w:temporary/>
           <w:showingPlcHdr/>
@@ -1548,9 +1571,9 @@
         <w:sdtPr>
           <w:alias w:val="Paragraph text:"/>
           <w:tag w:val="Paragraph text:"/>
-          <w:id w:val="1216239889"/>
+          <w:id w:val="579950649"/>
           <w:placeholder>
-            <w:docPart w:val="8C954A6D1ED7477898189F6C50BAED78"/>
+            <w:docPart w:val="EAC9FD1C9EAB4440877D2CCC7DE09FC7"/>
           </w:placeholder>
           <w:temporary/>
           <w:showingPlcHdr/>
@@ -1564,18 +1587,15 @@
         </w:sdtContent>
       </w:sdt>
       <w:r>
-        <w:t xml:space="preserve"> </w:t>
-      </w:r>
-      <w:r>
-        <w:t xml:space="preserve"> (</w:t>
+        <w:t xml:space="preserve">  (</w:t>
       </w:r>
       <w:sdt>
         <w:sdtPr>
           <w:alias w:val="Last Name, Year:"/>
           <w:tag w:val="Last Name, Year:"/>
-          <w:id w:val="-113908824"/>
+          <w:id w:val="-559790745"/>
           <w:placeholder>
-            <w:docPart w:val="E3A457BD31B341A5BC2194D34D64E3B6"/>
+            <w:docPart w:val="0717E78F20FA4E92854EAF742DB5E644"/>
           </w:placeholder>
           <w:temporary/>
           <w:showingPlcHdr/>
@@ -1592,20 +1612,7 @@
         <w:t>)</w:t>
       </w:r>
     </w:p>
-    <w:p>
-      <w:pPr>
-        <w:pStyle w:val="Heading2"/>
-      </w:pPr>
-      <w:r>
-        <w:t>AT</w:t>
-      </w:r>
-      <w:r>
-        <w:t>T</w:t>
-      </w:r>
-      <w:r>
-        <w:t>RIBUTES HANDLING</w:t>
-      </w:r>
-    </w:p>
+    <w:p/>
     <w:bookmarkStart w:id="3" w:name="_Toc127050744" w:displacedByCustomXml="next"/>
     <w:sdt>
       <w:sdtPr>
@@ -3293,6 +3300,95 @@
     </w:lvl>
   </w:abstractNum>
   <w:abstractNum w:abstractNumId="10" w15:restartNumberingAfterBreak="0">
+    <w:nsid w:val="05A4250A"/>
+    <w:multiLevelType w:val="hybridMultilevel"/>
+    <w:tmpl w:val="8D3471C6"/>
+    <w:lvl w:ilvl="0" w:tplc="B5C6F46C">
+      <w:start w:val="1"/>
+      <w:numFmt w:val="upperRoman"/>
+      <w:lvlText w:val="%1."/>
+      <w:lvlJc w:val="left"/>
+      <w:pPr>
+        <w:ind w:left="1440" w:hanging="720"/>
+      </w:pPr>
+      <w:rPr>
+        <w:rFonts w:hint="default"/>
+      </w:rPr>
+    </w:lvl>
+    <w:lvl w:ilvl="1" w:tplc="04090019" w:tentative="1">
+      <w:start w:val="1"/>
+      <w:numFmt w:val="lowerLetter"/>
+      <w:lvlText w:val="%2."/>
+      <w:lvlJc w:val="left"/>
+      <w:pPr>
+        <w:ind w:left="1800" w:hanging="360"/>
+      </w:pPr>
+    </w:lvl>
+    <w:lvl w:ilvl="2" w:tplc="0409001B" w:tentative="1">
+      <w:start w:val="1"/>
+      <w:numFmt w:val="lowerRoman"/>
+      <w:lvlText w:val="%3."/>
+      <w:lvlJc w:val="right"/>
+      <w:pPr>
+        <w:ind w:left="2520" w:hanging="180"/>
+      </w:pPr>
+    </w:lvl>
+    <w:lvl w:ilvl="3" w:tplc="0409000F" w:tentative="1">
+      <w:start w:val="1"/>
+      <w:numFmt w:val="decimal"/>
+      <w:lvlText w:val="%4."/>
+      <w:lvlJc w:val="left"/>
+      <w:pPr>
+        <w:ind w:left="3240" w:hanging="360"/>
+      </w:pPr>
+    </w:lvl>
+    <w:lvl w:ilvl="4" w:tplc="04090019" w:tentative="1">
+      <w:start w:val="1"/>
+      <w:numFmt w:val="lowerLetter"/>
+      <w:lvlText w:val="%5."/>
+      <w:lvlJc w:val="left"/>
+      <w:pPr>
+        <w:ind w:left="3960" w:hanging="360"/>
+      </w:pPr>
+    </w:lvl>
+    <w:lvl w:ilvl="5" w:tplc="0409001B" w:tentative="1">
+      <w:start w:val="1"/>
+      <w:numFmt w:val="lowerRoman"/>
+      <w:lvlText w:val="%6."/>
+      <w:lvlJc w:val="right"/>
+      <w:pPr>
+        <w:ind w:left="4680" w:hanging="180"/>
+      </w:pPr>
+    </w:lvl>
+    <w:lvl w:ilvl="6" w:tplc="0409000F" w:tentative="1">
+      <w:start w:val="1"/>
+      <w:numFmt w:val="decimal"/>
+      <w:lvlText w:val="%7."/>
+      <w:lvlJc w:val="left"/>
+      <w:pPr>
+        <w:ind w:left="5400" w:hanging="360"/>
+      </w:pPr>
+    </w:lvl>
+    <w:lvl w:ilvl="7" w:tplc="04090019" w:tentative="1">
+      <w:start w:val="1"/>
+      <w:numFmt w:val="lowerLetter"/>
+      <w:lvlText w:val="%8."/>
+      <w:lvlJc w:val="left"/>
+      <w:pPr>
+        <w:ind w:left="6120" w:hanging="360"/>
+      </w:pPr>
+    </w:lvl>
+    <w:lvl w:ilvl="8" w:tplc="0409001B" w:tentative="1">
+      <w:start w:val="1"/>
+      <w:numFmt w:val="lowerRoman"/>
+      <w:lvlText w:val="%9."/>
+      <w:lvlJc w:val="right"/>
+      <w:pPr>
+        <w:ind w:left="6840" w:hanging="180"/>
+      </w:pPr>
+    </w:lvl>
+  </w:abstractNum>
+  <w:abstractNum w:abstractNumId="11" w15:restartNumberingAfterBreak="0">
     <w:nsid w:val="4A5A1099"/>
     <w:multiLevelType w:val="multilevel"/>
     <w:tmpl w:val="4268E1E0"/>
@@ -3379,7 +3475,7 @@
       </w:pPr>
     </w:lvl>
   </w:abstractNum>
-  <w:abstractNum w:abstractNumId="11" w15:restartNumberingAfterBreak="0">
+  <w:abstractNum w:abstractNumId="12" w15:restartNumberingAfterBreak="0">
     <w:nsid w:val="54B27D0C"/>
     <w:multiLevelType w:val="multilevel"/>
     <w:tmpl w:val="0409001D"/>
@@ -3465,7 +3561,7 @@
       </w:pPr>
     </w:lvl>
   </w:abstractNum>
-  <w:abstractNum w:abstractNumId="12" w15:restartNumberingAfterBreak="0">
+  <w:abstractNum w:abstractNumId="13" w15:restartNumberingAfterBreak="0">
     <w:nsid w:val="6D702056"/>
     <w:multiLevelType w:val="multilevel"/>
     <w:tmpl w:val="04090023"/>
@@ -3552,7 +3648,7 @@
       </w:pPr>
     </w:lvl>
   </w:abstractNum>
-  <w:abstractNum w:abstractNumId="13" w15:restartNumberingAfterBreak="0">
+  <w:abstractNum w:abstractNumId="14" w15:restartNumberingAfterBreak="0">
     <w:nsid w:val="7273740B"/>
     <w:multiLevelType w:val="multilevel"/>
     <w:tmpl w:val="0409001F"/>
@@ -3675,16 +3771,19 @@
     </w:lvlOverride>
   </w:num>
   <w:num w:numId="12" w16cid:durableId="1487088771">
+    <w:abstractNumId w:val="14"/>
+  </w:num>
+  <w:num w:numId="13" w16cid:durableId="1249265903">
+    <w:abstractNumId w:val="12"/>
+  </w:num>
+  <w:num w:numId="14" w16cid:durableId="1016157961">
+    <w:abstractNumId w:val="11"/>
+  </w:num>
+  <w:num w:numId="15" w16cid:durableId="1673293070">
     <w:abstractNumId w:val="13"/>
   </w:num>
-  <w:num w:numId="13" w16cid:durableId="1249265903">
-    <w:abstractNumId w:val="11"/>
-  </w:num>
-  <w:num w:numId="14" w16cid:durableId="1016157961">
+  <w:num w:numId="16" w16cid:durableId="917059409">
     <w:abstractNumId w:val="10"/>
-  </w:num>
-  <w:num w:numId="15" w16cid:durableId="1673293070">
-    <w:abstractNumId w:val="12"/>
   </w:num>
 </w:numbering>
 </file>
@@ -7349,32 +7448,6 @@
     </w:docPart>
     <w:docPart>
       <w:docPartPr>
-        <w:name w:val="75E74D6D49AE43D2A854CA22BF21DCF4"/>
-        <w:category>
-          <w:name w:val="General"/>
-          <w:gallery w:val="placeholder"/>
-        </w:category>
-        <w:types>
-          <w:type w:val="bbPlcHdr"/>
-        </w:types>
-        <w:behaviors>
-          <w:behavior w:val="content"/>
-        </w:behaviors>
-        <w:guid w:val="{D5BF2102-87EA-4C09-A499-3CC45EF0E3FF}"/>
-      </w:docPartPr>
-      <w:docPartBody>
-        <w:p>
-          <w:pPr>
-            <w:pStyle w:val="75E74D6D49AE43D2A854CA22BF21DCF4"/>
-          </w:pPr>
-          <w:r>
-            <w:t>[Heading 3]</w:t>
-          </w:r>
-        </w:p>
-      </w:docPartBody>
-    </w:docPart>
-    <w:docPart>
-      <w:docPartPr>
         <w:name w:val="76370570A0054F2FA1F5048AF3D4150E"/>
         <w:category>
           <w:name w:val="General"/>
@@ -7395,162 +7468,6 @@
           </w:pPr>
           <w:r>
             <w:t>[Include a period at the end of a run-in heading.  Note that you can include consecutive paragraphs with their own headings, where appropriate.]</w:t>
-          </w:r>
-        </w:p>
-      </w:docPartBody>
-    </w:docPart>
-    <w:docPart>
-      <w:docPartPr>
-        <w:name w:val="DB8512634F9B4220B609B83878B82D1C"/>
-        <w:category>
-          <w:name w:val="General"/>
-          <w:gallery w:val="placeholder"/>
-        </w:category>
-        <w:types>
-          <w:type w:val="bbPlcHdr"/>
-        </w:types>
-        <w:behaviors>
-          <w:behavior w:val="content"/>
-        </w:behaviors>
-        <w:guid w:val="{32A6CBBA-BFAB-43DE-8100-EDA55D352F14}"/>
-      </w:docPartPr>
-      <w:docPartBody>
-        <w:p>
-          <w:pPr>
-            <w:pStyle w:val="DB8512634F9B4220B609B83878B82D1C"/>
-          </w:pPr>
-          <w:r>
-            <w:t>[Heading 4]</w:t>
-          </w:r>
-        </w:p>
-      </w:docPartBody>
-    </w:docPart>
-    <w:docPart>
-      <w:docPartPr>
-        <w:name w:val="710D74B73AF14201AC0474C9A610132D"/>
-        <w:category>
-          <w:name w:val="General"/>
-          <w:gallery w:val="placeholder"/>
-        </w:category>
-        <w:types>
-          <w:type w:val="bbPlcHdr"/>
-        </w:types>
-        <w:behaviors>
-          <w:behavior w:val="content"/>
-        </w:behaviors>
-        <w:guid w:val="{570D9F55-A8E2-4B99-A7EA-7EE7ED846194}"/>
-      </w:docPartPr>
-      <w:docPartBody>
-        <w:p>
-          <w:pPr>
-            <w:pStyle w:val="710D74B73AF14201AC0474C9A610132D"/>
-          </w:pPr>
-          <w:r>
-            <w:t>[When using headings, don’t skip levels.  If you need a heading 3, 4, or 5 with no text following it before the next heading, just add a period at the end of the heading and then start a new paragraph for the subheading and its text.]</w:t>
-          </w:r>
-        </w:p>
-      </w:docPartBody>
-    </w:docPart>
-    <w:docPart>
-      <w:docPartPr>
-        <w:name w:val="EBE23CE466EB4AD78203170C8E3438BF"/>
-        <w:category>
-          <w:name w:val="General"/>
-          <w:gallery w:val="placeholder"/>
-        </w:category>
-        <w:types>
-          <w:type w:val="bbPlcHdr"/>
-        </w:types>
-        <w:behaviors>
-          <w:behavior w:val="content"/>
-        </w:behaviors>
-        <w:guid w:val="{97FC7BC2-7283-4165-9673-C68207EED916}"/>
-      </w:docPartPr>
-      <w:docPartBody>
-        <w:p>
-          <w:pPr>
-            <w:pStyle w:val="EBE23CE466EB4AD78203170C8E3438BF"/>
-          </w:pPr>
-          <w:r>
-            <w:t>Last Name, Year</w:t>
-          </w:r>
-        </w:p>
-      </w:docPartBody>
-    </w:docPart>
-    <w:docPart>
-      <w:docPartPr>
-        <w:name w:val="956C368E6285431B8A2A0C8D22FB86E1"/>
-        <w:category>
-          <w:name w:val="General"/>
-          <w:gallery w:val="placeholder"/>
-        </w:category>
-        <w:types>
-          <w:type w:val="bbPlcHdr"/>
-        </w:types>
-        <w:behaviors>
-          <w:behavior w:val="content"/>
-        </w:behaviors>
-        <w:guid w:val="{B783FD3E-E533-4DD9-9E92-F209F185EEDE}"/>
-      </w:docPartPr>
-      <w:docPartBody>
-        <w:p>
-          <w:pPr>
-            <w:pStyle w:val="956C368E6285431B8A2A0C8D22FB86E1"/>
-          </w:pPr>
-          <w:r>
-            <w:t>[Heading 5]</w:t>
-          </w:r>
-        </w:p>
-      </w:docPartBody>
-    </w:docPart>
-    <w:docPart>
-      <w:docPartPr>
-        <w:name w:val="8C954A6D1ED7477898189F6C50BAED78"/>
-        <w:category>
-          <w:name w:val="General"/>
-          <w:gallery w:val="placeholder"/>
-        </w:category>
-        <w:types>
-          <w:type w:val="bbPlcHdr"/>
-        </w:types>
-        <w:behaviors>
-          <w:behavior w:val="content"/>
-        </w:behaviors>
-        <w:guid w:val="{7377061C-A488-4F34-9ED9-B8338A0F5954}"/>
-      </w:docPartPr>
-      <w:docPartBody>
-        <w:p>
-          <w:pPr>
-            <w:pStyle w:val="8C954A6D1ED7477898189F6C50BAED78"/>
-          </w:pPr>
-          <w:r>
-            <w:t>[Like all sections of your paper, references start on their own page.  The references page that follows is created using the Citations &amp; Bibliography feature, available on the References tab.  This feature includes a style option that formats your references for APA 6th Edition.  You can also use this feature to add in-text citations that are linked to your source, such as those shown at the end of this paragraph and the preceding paragraph.  To customize a citation, right-click it and then click Edit Citation.]</w:t>
-          </w:r>
-        </w:p>
-      </w:docPartBody>
-    </w:docPart>
-    <w:docPart>
-      <w:docPartPr>
-        <w:name w:val="E3A457BD31B341A5BC2194D34D64E3B6"/>
-        <w:category>
-          <w:name w:val="General"/>
-          <w:gallery w:val="placeholder"/>
-        </w:category>
-        <w:types>
-          <w:type w:val="bbPlcHdr"/>
-        </w:types>
-        <w:behaviors>
-          <w:behavior w:val="content"/>
-        </w:behaviors>
-        <w:guid w:val="{8F2012D7-0F24-4662-8F8D-9771BA2801D1}"/>
-      </w:docPartPr>
-      <w:docPartBody>
-        <w:p>
-          <w:pPr>
-            <w:pStyle w:val="E3A457BD31B341A5BC2194D34D64E3B6"/>
-          </w:pPr>
-          <w:r>
-            <w:t>Last Name, Year</w:t>
           </w:r>
         </w:p>
       </w:docPartBody>
@@ -8630,6 +8547,188 @@
         </w:p>
       </w:docPartBody>
     </w:docPart>
+    <w:docPart>
+      <w:docPartPr>
+        <w:name w:val="CAAB2F688FA2473DB806FF6FE57461F1"/>
+        <w:category>
+          <w:name w:val="General"/>
+          <w:gallery w:val="placeholder"/>
+        </w:category>
+        <w:types>
+          <w:type w:val="bbPlcHdr"/>
+        </w:types>
+        <w:behaviors>
+          <w:behavior w:val="content"/>
+        </w:behaviors>
+        <w:guid w:val="{18C9C9E3-2E6C-471C-BC44-CD6EEE918338}"/>
+      </w:docPartPr>
+      <w:docPartBody>
+        <w:p>
+          <w:pPr>
+            <w:pStyle w:val="CAAB2F688FA2473DB806FF6FE57461F1"/>
+          </w:pPr>
+          <w:r>
+            <w:t>[Include a period at the end of a run-in heading.  Note that you can include consecutive paragraphs with their own headings, where appropriate.]</w:t>
+          </w:r>
+        </w:p>
+      </w:docPartBody>
+    </w:docPart>
+    <w:docPart>
+      <w:docPartPr>
+        <w:name w:val="0301F933642247D9AA763A533E01094B"/>
+        <w:category>
+          <w:name w:val="General"/>
+          <w:gallery w:val="placeholder"/>
+        </w:category>
+        <w:types>
+          <w:type w:val="bbPlcHdr"/>
+        </w:types>
+        <w:behaviors>
+          <w:behavior w:val="content"/>
+        </w:behaviors>
+        <w:guid w:val="{B475FA2B-8EF4-4B00-B03C-9357B5A55EAE}"/>
+      </w:docPartPr>
+      <w:docPartBody>
+        <w:p>
+          <w:pPr>
+            <w:pStyle w:val="0301F933642247D9AA763A533E01094B"/>
+          </w:pPr>
+          <w:r>
+            <w:t>[Heading 4]</w:t>
+          </w:r>
+        </w:p>
+      </w:docPartBody>
+    </w:docPart>
+    <w:docPart>
+      <w:docPartPr>
+        <w:name w:val="43873DACC71F49319477E17AE454F609"/>
+        <w:category>
+          <w:name w:val="General"/>
+          <w:gallery w:val="placeholder"/>
+        </w:category>
+        <w:types>
+          <w:type w:val="bbPlcHdr"/>
+        </w:types>
+        <w:behaviors>
+          <w:behavior w:val="content"/>
+        </w:behaviors>
+        <w:guid w:val="{F8CCCFDB-D620-4A4F-9EC1-763321B5A826}"/>
+      </w:docPartPr>
+      <w:docPartBody>
+        <w:p>
+          <w:pPr>
+            <w:pStyle w:val="43873DACC71F49319477E17AE454F609"/>
+          </w:pPr>
+          <w:r>
+            <w:t>[When using headings, don’t skip levels.  If you need a heading 3, 4, or 5 with no text following it before the next heading, just add a period at the end of the heading and then start a new paragraph for the subheading and its text.]</w:t>
+          </w:r>
+        </w:p>
+      </w:docPartBody>
+    </w:docPart>
+    <w:docPart>
+      <w:docPartPr>
+        <w:name w:val="F6D8D9280A6544B5B956ED9CD103C637"/>
+        <w:category>
+          <w:name w:val="General"/>
+          <w:gallery w:val="placeholder"/>
+        </w:category>
+        <w:types>
+          <w:type w:val="bbPlcHdr"/>
+        </w:types>
+        <w:behaviors>
+          <w:behavior w:val="content"/>
+        </w:behaviors>
+        <w:guid w:val="{AA482139-DDAA-4B92-942F-92523ABBEEB6}"/>
+      </w:docPartPr>
+      <w:docPartBody>
+        <w:p>
+          <w:pPr>
+            <w:pStyle w:val="F6D8D9280A6544B5B956ED9CD103C637"/>
+          </w:pPr>
+          <w:r>
+            <w:t>Last Name, Year</w:t>
+          </w:r>
+        </w:p>
+      </w:docPartBody>
+    </w:docPart>
+    <w:docPart>
+      <w:docPartPr>
+        <w:name w:val="252AE071BDA24763B34E21CF6872C145"/>
+        <w:category>
+          <w:name w:val="General"/>
+          <w:gallery w:val="placeholder"/>
+        </w:category>
+        <w:types>
+          <w:type w:val="bbPlcHdr"/>
+        </w:types>
+        <w:behaviors>
+          <w:behavior w:val="content"/>
+        </w:behaviors>
+        <w:guid w:val="{15D01BB4-778D-4A70-87DB-D5CCEDA93BFB}"/>
+      </w:docPartPr>
+      <w:docPartBody>
+        <w:p>
+          <w:pPr>
+            <w:pStyle w:val="252AE071BDA24763B34E21CF6872C145"/>
+          </w:pPr>
+          <w:r>
+            <w:t>[Heading 5]</w:t>
+          </w:r>
+        </w:p>
+      </w:docPartBody>
+    </w:docPart>
+    <w:docPart>
+      <w:docPartPr>
+        <w:name w:val="EAC9FD1C9EAB4440877D2CCC7DE09FC7"/>
+        <w:category>
+          <w:name w:val="General"/>
+          <w:gallery w:val="placeholder"/>
+        </w:category>
+        <w:types>
+          <w:type w:val="bbPlcHdr"/>
+        </w:types>
+        <w:behaviors>
+          <w:behavior w:val="content"/>
+        </w:behaviors>
+        <w:guid w:val="{0A3C2F34-64A9-4151-AC8A-1B94B7FF3469}"/>
+      </w:docPartPr>
+      <w:docPartBody>
+        <w:p>
+          <w:pPr>
+            <w:pStyle w:val="EAC9FD1C9EAB4440877D2CCC7DE09FC7"/>
+          </w:pPr>
+          <w:r>
+            <w:t>[Like all sections of your paper, references start on their own page.  The references page that follows is created using the Citations &amp; Bibliography feature, available on the References tab.  This feature includes a style option that formats your references for APA 6th Edition.  You can also use this feature to add in-text citations that are linked to your source, such as those shown at the end of this paragraph and the preceding paragraph.  To customize a citation, right-click it and then click Edit Citation.]</w:t>
+          </w:r>
+        </w:p>
+      </w:docPartBody>
+    </w:docPart>
+    <w:docPart>
+      <w:docPartPr>
+        <w:name w:val="0717E78F20FA4E92854EAF742DB5E644"/>
+        <w:category>
+          <w:name w:val="General"/>
+          <w:gallery w:val="placeholder"/>
+        </w:category>
+        <w:types>
+          <w:type w:val="bbPlcHdr"/>
+        </w:types>
+        <w:behaviors>
+          <w:behavior w:val="content"/>
+        </w:behaviors>
+        <w:guid w:val="{4AB7D110-4313-40FF-A00E-6E2A1F9FA795}"/>
+      </w:docPartPr>
+      <w:docPartBody>
+        <w:p>
+          <w:pPr>
+            <w:pStyle w:val="0717E78F20FA4E92854EAF742DB5E644"/>
+          </w:pPr>
+          <w:r>
+            <w:t>Last Name, Year</w:t>
+          </w:r>
+        </w:p>
+      </w:docPartBody>
+    </w:docPart>
   </w:docParts>
 </w:glossaryDocument>
 </file>
@@ -8713,11 +8812,13 @@
   </w:compat>
   <w:rsids>
     <w:rsidRoot w:val="00CB7EF9"/>
+    <w:rsid w:val="00426E15"/>
     <w:rsid w:val="005405BB"/>
     <w:rsid w:val="00901B7A"/>
     <w:rsid w:val="00907CC7"/>
     <w:rsid w:val="00B629B7"/>
     <w:rsid w:val="00CB7EF9"/>
+    <w:rsid w:val="00FC1D84"/>
   </w:rsids>
   <m:mathPr>
     <m:mathFont m:val="Cambria Math"/>
@@ -9366,6 +9467,38 @@
   <w:style w:type="paragraph" w:customStyle="1" w:styleId="69AC8F88C5DD4A54B863E5788321F27C">
     <w:name w:val="69AC8F88C5DD4A54B863E5788321F27C"/>
   </w:style>
+  <w:style w:type="paragraph" w:customStyle="1" w:styleId="401459A4DCCB44ECAB9ED4EBD400B25A">
+    <w:name w:val="401459A4DCCB44ECAB9ED4EBD400B25A"/>
+    <w:rsid w:val="00FC1D84"/>
+  </w:style>
+  <w:style w:type="paragraph" w:customStyle="1" w:styleId="CAAB2F688FA2473DB806FF6FE57461F1">
+    <w:name w:val="CAAB2F688FA2473DB806FF6FE57461F1"/>
+    <w:rsid w:val="00FC1D84"/>
+  </w:style>
+  <w:style w:type="paragraph" w:customStyle="1" w:styleId="0301F933642247D9AA763A533E01094B">
+    <w:name w:val="0301F933642247D9AA763A533E01094B"/>
+    <w:rsid w:val="00FC1D84"/>
+  </w:style>
+  <w:style w:type="paragraph" w:customStyle="1" w:styleId="43873DACC71F49319477E17AE454F609">
+    <w:name w:val="43873DACC71F49319477E17AE454F609"/>
+    <w:rsid w:val="00FC1D84"/>
+  </w:style>
+  <w:style w:type="paragraph" w:customStyle="1" w:styleId="F6D8D9280A6544B5B956ED9CD103C637">
+    <w:name w:val="F6D8D9280A6544B5B956ED9CD103C637"/>
+    <w:rsid w:val="00FC1D84"/>
+  </w:style>
+  <w:style w:type="paragraph" w:customStyle="1" w:styleId="252AE071BDA24763B34E21CF6872C145">
+    <w:name w:val="252AE071BDA24763B34E21CF6872C145"/>
+    <w:rsid w:val="00FC1D84"/>
+  </w:style>
+  <w:style w:type="paragraph" w:customStyle="1" w:styleId="EAC9FD1C9EAB4440877D2CCC7DE09FC7">
+    <w:name w:val="EAC9FD1C9EAB4440877D2CCC7DE09FC7"/>
+    <w:rsid w:val="00FC1D84"/>
+  </w:style>
+  <w:style w:type="paragraph" w:customStyle="1" w:styleId="0717E78F20FA4E92854EAF742DB5E644">
+    <w:name w:val="0717E78F20FA4E92854EAF742DB5E644"/>
+    <w:rsid w:val="00FC1D84"/>
+  </w:style>
 </w:styles>
 </file>
 

</xml_diff>